<commit_message>
Final version. Fixed format  for data frame cells
</commit_message>
<xml_diff>
--- a/PyCitySchools/Analysis.docx
+++ b/PyCitySchools/Analysis.docx
@@ -4,40 +4,81 @@
   <w:body>
     <w:p>
       <w:pPr>
-        <w:rPr>
-          <w:sz w:val="28"/>
-          <w:szCs w:val="28"/>
-        </w:rPr>
-      </w:pPr>
-      <w:r>
-        <w:rPr>
-          <w:sz w:val="28"/>
-          <w:szCs w:val="28"/>
-        </w:rPr>
-        <w:t>Here is some analysis of the data from this assignment since the data was pretty interesting</w:t>
-      </w:r>
-    </w:p>
-    <w:p>
-      <w:pPr>
-        <w:rPr>
-          <w:sz w:val="28"/>
-          <w:szCs w:val="28"/>
-        </w:rPr>
-      </w:pPr>
-    </w:p>
-    <w:p>
-      <w:pPr>
-        <w:rPr>
-          <w:sz w:val="28"/>
-          <w:szCs w:val="28"/>
-        </w:rPr>
-      </w:pPr>
-      <w:r>
-        <w:rPr>
-          <w:sz w:val="28"/>
-          <w:szCs w:val="28"/>
-        </w:rPr>
-        <w:t>Score of budget range per student is as follows. It seems to imply that score os inversely proportional to the budget., One would expect that schools that spend more money should perform better but this is not the case</w:t>
+        <w:ind w:left="1440" w:firstLine="720"/>
+        <w:rPr>
+          <w:b/>
+          <w:bCs/>
+          <w:sz w:val="28"/>
+          <w:szCs w:val="28"/>
+        </w:rPr>
+      </w:pPr>
+      <w:r>
+        <w:rPr>
+          <w:b/>
+          <w:bCs/>
+          <w:sz w:val="28"/>
+          <w:szCs w:val="28"/>
+        </w:rPr>
+        <w:t>DATA ANALYSIS</w:t>
+      </w:r>
+    </w:p>
+    <w:p>
+      <w:pPr>
+        <w:rPr>
+          <w:sz w:val="28"/>
+          <w:szCs w:val="28"/>
+        </w:rPr>
+      </w:pPr>
+      <w:r>
+        <w:rPr>
+          <w:sz w:val="28"/>
+          <w:szCs w:val="28"/>
+        </w:rPr>
+        <w:t xml:space="preserve">Here is some analysis of the data from this assignment </w:t>
+      </w:r>
+    </w:p>
+    <w:p>
+      <w:pPr>
+        <w:rPr>
+          <w:sz w:val="28"/>
+          <w:szCs w:val="28"/>
+        </w:rPr>
+      </w:pPr>
+    </w:p>
+    <w:p>
+      <w:pPr>
+        <w:rPr>
+          <w:sz w:val="28"/>
+          <w:szCs w:val="28"/>
+        </w:rPr>
+      </w:pPr>
+      <w:r>
+        <w:rPr>
+          <w:sz w:val="28"/>
+          <w:szCs w:val="28"/>
+        </w:rPr>
+        <w:t xml:space="preserve">Score of budget range per student is as follows. It seems to imply that score </w:t>
+      </w:r>
+      <w:r>
+        <w:rPr>
+          <w:sz w:val="28"/>
+          <w:szCs w:val="28"/>
+        </w:rPr>
+        <w:t>i</w:t>
+      </w:r>
+      <w:r>
+        <w:rPr>
+          <w:sz w:val="28"/>
+          <w:szCs w:val="28"/>
+        </w:rPr>
+        <w:t>s inversely proportional to the budget., One would expect that schools that spend more money should perform better but this is not the case</w:t>
+      </w:r>
+      <w:r>
+        <w:rPr>
+          <w:sz w:val="28"/>
+          <w:szCs w:val="28"/>
+        </w:rPr>
+        <w:t xml:space="preserve">. Also note that overall, the reading scores are higher than math scores irrespective of the per student budget. </w:t>
       </w:r>
     </w:p>
     <w:p>
@@ -132,6 +173,13 @@
           <w:szCs w:val="28"/>
         </w:rPr>
         <w:t>Then we looked at the above plot relative to school type and seems that charter schools are better than district school. Is it possible that charter schools also have lower budget per student. Next we look at the budget per school type</w:t>
+      </w:r>
+      <w:r>
+        <w:rPr>
+          <w:sz w:val="28"/>
+          <w:szCs w:val="28"/>
+        </w:rPr>
+        <w:t>. Note that the reading and math scores are very close for charter schools but for district schools, the gap between reading and math scores widens.</w:t>
       </w:r>
     </w:p>
     <w:p>
@@ -312,7 +360,49 @@
           <w:szCs w:val="32"/>
         </w:rPr>
         <w:lastRenderedPageBreak/>
-        <w:t xml:space="preserve">CONCLUSION: Charter schools have better scores that district schools. Charter schools also have less budget per student than district schools. Speculation/extrapolation: Charter schools are merit based and so have better scores. District schools have special needs and not based on merit. So need more budget and still cant get higher scores. </w:t>
+        <w:t xml:space="preserve">CONCLUSION: Charter schools have better scores that district schools. Charter schools also have less budget per student than district schools. Speculation/extrapolation: Charter schools are merit based and so have better scores. District schools </w:t>
+      </w:r>
+      <w:r>
+        <w:rPr>
+          <w:sz w:val="32"/>
+          <w:szCs w:val="32"/>
+        </w:rPr>
+        <w:t xml:space="preserve">also cover special </w:t>
+      </w:r>
+      <w:r>
+        <w:rPr>
+          <w:sz w:val="32"/>
+          <w:szCs w:val="32"/>
+        </w:rPr>
+        <w:t xml:space="preserve"> need</w:t>
+      </w:r>
+      <w:r>
+        <w:rPr>
+          <w:sz w:val="32"/>
+          <w:szCs w:val="32"/>
+        </w:rPr>
+        <w:t xml:space="preserve"> students and hence get more budget allocation. They are n</w:t>
+      </w:r>
+      <w:r>
+        <w:rPr>
+          <w:sz w:val="32"/>
+          <w:szCs w:val="32"/>
+        </w:rPr>
+        <w:t>ot based on merit</w:t>
+      </w:r>
+      <w:r>
+        <w:rPr>
+          <w:sz w:val="32"/>
+          <w:szCs w:val="32"/>
+        </w:rPr>
+        <w:t>.</w:t>
+      </w:r>
+      <w:r>
+        <w:rPr>
+          <w:sz w:val="32"/>
+          <w:szCs w:val="32"/>
+        </w:rPr>
+        <w:t xml:space="preserve"> </w:t>
       </w:r>
     </w:p>
     <w:sectPr>
@@ -727,6 +817,7 @@
   <w:style w:type="character" w:default="1" w:styleId="DefaultParagraphFont">
     <w:name w:val="Default Paragraph Font"/>
     <w:uiPriority w:val="1"/>
+    <w:semiHidden/>
     <w:unhideWhenUsed/>
   </w:style>
   <w:style w:type="table" w:default="1" w:styleId="TableNormal">

</xml_diff>